<commit_message>
menu meg ilyenek kijavítása
</commit_message>
<xml_diff>
--- a/Menu, Action, GameManager.docx
+++ b/Menu, Action, GameManager.docx
@@ -66,31 +66,10 @@
         <w:rPr>
           <w:b/>
         </w:rPr>
-        <w:t>void</w:t>
-      </w:r>
-      <w:r>
-        <w:rPr>
-          <w:b/>
-        </w:rPr>
-        <w:t xml:space="preserve"> </w:t>
-      </w:r>
-      <w:r>
-        <w:rPr>
-          <w:b/>
-        </w:rPr>
-        <w:t>startGame</w:t>
-      </w:r>
-      <w:r>
-        <w:rPr>
-          <w:b/>
-        </w:rPr>
-        <w:t>()</w:t>
-      </w:r>
-      <w:r>
-        <w:t xml:space="preserve">: </w:t>
-      </w:r>
-      <w:r>
-        <w:t>Elindítja a játékot</w:t>
+        <w:t>void startGame()</w:t>
+      </w:r>
+      <w:r>
+        <w:t>: Elindítja a játékot</w:t>
       </w:r>
       <w:r>
         <w:t xml:space="preserve"> és beállítja a paramétereit.</w:t>
@@ -182,13 +161,7 @@
         <w:rPr>
           <w:b/>
         </w:rPr>
-        <w:t>: Kibányászás</w:t>
-      </w:r>
-      <w:r>
-        <w:rPr>
-          <w:b/>
-        </w:rPr>
-        <w:t xml:space="preserve"> akciót jelez.</w:t>
+        <w:t>: Kibányászás akciót jelez.</w:t>
       </w:r>
     </w:p>
     <w:p>
@@ -208,19 +181,7 @@
         <w:rPr>
           <w:b/>
         </w:rPr>
-        <w:t>: Teleportálás</w:t>
-      </w:r>
-      <w:r>
-        <w:rPr>
-          <w:b/>
-        </w:rPr>
-        <w:t xml:space="preserve"> akciót jelez</w:t>
-      </w:r>
-      <w:r>
-        <w:rPr>
-          <w:b/>
-        </w:rPr>
-        <w:t>.</w:t>
+        <w:t>: Teleportálás akciót jelez.</w:t>
       </w:r>
     </w:p>
     <w:p>
@@ -278,7 +239,10 @@
         <w:pStyle w:val="Cmsor3"/>
       </w:pPr>
       <w:r>
-        <w:t>GameManager</w:t>
+        <w:t>EndType</w:t>
+      </w:r>
+      <w:r>
+        <w:t xml:space="preserve"> &lt;&lt;enumeration&gt;&gt;</w:t>
       </w:r>
     </w:p>
     <w:p>
@@ -303,7 +267,7 @@
     </w:p>
     <w:p>
       <w:r>
-        <w:t>A játékot fő rugója, ő kontrolálja a köröket. Minden körben a Controller osztályoknak ad utasítást, hogy végezze el a körét. A kört csak akkor kezd, ha már mindenki befejezte az aktuális körét. Emellett statikus változójaként tárolja a játék során felmerülő recepteket, így egységes bárki eléri őket.</w:t>
+        <w:t>A játék végének típusát lehet vele jelezni.</w:t>
       </w:r>
     </w:p>
     <w:p>
@@ -313,16 +277,135 @@
           <w:ilvl w:val="3"/>
           <w:numId w:val="2"/>
         </w:numPr>
+      </w:pPr>
+      <w:r>
         <w:rPr>
           <w:sz w:val="24"/>
           <w:szCs w:val="24"/>
         </w:rPr>
-      </w:pPr>
-      <w:r>
+        <w:t>Attribútumok</w:t>
+      </w:r>
+    </w:p>
+    <w:p>
+      <w:pPr>
+        <w:numPr>
+          <w:ilvl w:val="0"/>
+          <w:numId w:val="3"/>
+        </w:numPr>
+      </w:pPr>
+      <w:r>
+        <w:rPr>
+          <w:b/>
+        </w:rPr>
+        <w:t>win</w:t>
+      </w:r>
+      <w:r>
+        <w:rPr>
+          <w:b/>
+        </w:rPr>
+        <w:t xml:space="preserve">: </w:t>
+      </w:r>
+      <w:r>
+        <w:rPr>
+          <w:b/>
+        </w:rPr>
+        <w:t>Nyerést jelez</w:t>
+      </w:r>
+      <w:r>
+        <w:rPr>
+          <w:b/>
+        </w:rPr>
+        <w:t>.</w:t>
+      </w:r>
+    </w:p>
+    <w:p>
+      <w:pPr>
+        <w:numPr>
+          <w:ilvl w:val="0"/>
+          <w:numId w:val="3"/>
+        </w:numPr>
+      </w:pPr>
+      <w:r>
+        <w:rPr>
+          <w:b/>
+        </w:rPr>
+        <w:t>lose</w:t>
+      </w:r>
+      <w:r>
+        <w:rPr>
+          <w:b/>
+        </w:rPr>
+        <w:t xml:space="preserve">: </w:t>
+      </w:r>
+      <w:r>
+        <w:rPr>
+          <w:b/>
+        </w:rPr>
+        <w:t>Vereséget jelez</w:t>
+      </w:r>
+      <w:r>
+        <w:rPr>
+          <w:b/>
+        </w:rPr>
+        <w:t>.</w:t>
+      </w:r>
+    </w:p>
+    <w:p>
+      <w:pPr>
+        <w:pStyle w:val="Cmsor3"/>
+      </w:pPr>
+      <w:r>
+        <w:t>GameManager</w:t>
+      </w:r>
+    </w:p>
+    <w:p>
+      <w:pPr>
+        <w:pStyle w:val="Cmsor4"/>
+        <w:numPr>
+          <w:ilvl w:val="3"/>
+          <w:numId w:val="2"/>
+        </w:numPr>
         <w:rPr>
           <w:sz w:val="24"/>
           <w:szCs w:val="24"/>
         </w:rPr>
+      </w:pPr>
+      <w:r>
+        <w:rPr>
+          <w:sz w:val="24"/>
+          <w:szCs w:val="24"/>
+        </w:rPr>
+        <w:t>Felelősség</w:t>
+      </w:r>
+    </w:p>
+    <w:p>
+      <w:r>
+        <w:t>A játék fő rugója, ő kontrolálja a köröket. Minden körben a Controller osztályoknak ad utasítást, hogy végezze el a körét. A kört csak akkor kezd, ha már mindenki befejezte az aktuális körét. Emellett statikus változójaként tárolja a játék során felmerülő recepteket, így egységes</w:t>
+      </w:r>
+      <w:r>
+        <w:t>,</w:t>
+      </w:r>
+      <w:r>
+        <w:t xml:space="preserve"> bárki eléri őket.</w:t>
+      </w:r>
+    </w:p>
+    <w:p>
+      <w:pPr>
+        <w:pStyle w:val="Cmsor4"/>
+        <w:numPr>
+          <w:ilvl w:val="3"/>
+          <w:numId w:val="2"/>
+        </w:numPr>
+        <w:rPr>
+          <w:sz w:val="24"/>
+          <w:szCs w:val="24"/>
+        </w:rPr>
+      </w:pPr>
+      <w:r>
+        <w:rPr>
+          <w:sz w:val="24"/>
+          <w:szCs w:val="24"/>
+        </w:rPr>
         <w:t>Attribútumok</w:t>
       </w:r>
     </w:p>
@@ -369,13 +452,7 @@
         <w:rPr>
           <w:b/>
         </w:rPr>
-        <w:t xml:space="preserve">: </w:t>
-      </w:r>
-      <w:r>
-        <w:rPr>
-          <w:b/>
-        </w:rPr>
-        <w:t>A GameManager által felügyelt Controller osztályok.</w:t>
+        <w:t>: A GameManager által felügyelt Controller osztályok.</w:t>
       </w:r>
     </w:p>
     <w:p>
@@ -508,6 +585,7 @@
         <w:rPr>
           <w:b/>
         </w:rPr>
+        <w:lastRenderedPageBreak/>
         <w:t>void newTurn()</w:t>
       </w:r>
       <w:r>
@@ -518,6 +596,53 @@
       </w:r>
       <w:r>
         <w:t>és mindegyik benne lévő Controlleren meghívja a makeTurn() metódust.</w:t>
+      </w:r>
+    </w:p>
+    <w:p>
+      <w:pPr>
+        <w:numPr>
+          <w:ilvl w:val="0"/>
+          <w:numId w:val="3"/>
+        </w:numPr>
+      </w:pPr>
+      <w:r>
+        <w:rPr>
+          <w:b/>
+        </w:rPr>
+        <w:t xml:space="preserve">void </w:t>
+      </w:r>
+      <w:r>
+        <w:rPr>
+          <w:b/>
+        </w:rPr>
+        <w:t>endGame</w:t>
+      </w:r>
+      <w:r>
+        <w:rPr>
+          <w:b/>
+        </w:rPr>
+        <w:t>(</w:t>
+      </w:r>
+      <w:r>
+        <w:rPr>
+          <w:b/>
+        </w:rPr>
+        <w:t>type:EndType</w:t>
+      </w:r>
+      <w:r>
+        <w:rPr>
+          <w:b/>
+        </w:rPr>
+        <w:t>)</w:t>
+      </w:r>
+      <w:r>
+        <w:t>:</w:t>
+      </w:r>
+      <w:r>
+        <w:t xml:space="preserve"> </w:t>
+      </w:r>
+      <w:r>
+        <w:t>A kapott EndType típusú argumentumtól függően, befejezi a játékot.</w:t>
       </w:r>
     </w:p>
     <w:sectPr>
@@ -972,15 +1097,6 @@
   </w:num>
   <w:num w:numId="3">
     <w:abstractNumId w:val="1"/>
-    <w:lvlOverride w:ilvl="0"/>
-    <w:lvlOverride w:ilvl="1"/>
-    <w:lvlOverride w:ilvl="2"/>
-    <w:lvlOverride w:ilvl="3"/>
-    <w:lvlOverride w:ilvl="4"/>
-    <w:lvlOverride w:ilvl="5"/>
-    <w:lvlOverride w:ilvl="6"/>
-    <w:lvlOverride w:ilvl="7"/>
-    <w:lvlOverride w:ilvl="8"/>
   </w:num>
 </w:numbering>
 </file>

</xml_diff>